<commit_message>
changed documentation and updated keyReleaseHandler to remove the background detection bug
</commit_message>
<xml_diff>
--- a/Documentation/Documentation.docx
+++ b/Documentation/Documentation.docx
@@ -45,12 +45,14 @@
           <w:lang w:val="en-US"/>
         </w:rPr>
       </w:pPr>
-      <w:r>
-        <w:rPr>
-          <w:rFonts w:ascii="Arial" w:hAnsi="Arial" w:cs="Arial"/>
-          <w:lang w:val="en-US"/>
-        </w:rPr>
-        <w:t>Authors: Johannes Stegmaier</w:t>
+      <w:bookmarkStart w:id="0" w:name="_GoBack"/>
+      <w:bookmarkEnd w:id="0"/>
+      <w:r>
+        <w:rPr>
+          <w:rFonts w:ascii="Arial" w:hAnsi="Arial" w:cs="Arial"/>
+          <w:lang w:val="en-US"/>
+        </w:rPr>
+        <w:t>Johannes Stegmaier</w:t>
       </w:r>
       <w:r>
         <w:rPr>
@@ -393,63 +395,35 @@
           <w:rFonts w:ascii="Arial" w:hAnsi="Arial" w:cs="Arial"/>
           <w:lang w:val="en-US"/>
         </w:rPr>
-        <w:t>Download the software package matching the operating system of your choice</w:t>
-      </w:r>
-      <w:r>
-        <w:rPr>
-          <w:rFonts w:ascii="Arial" w:hAnsi="Arial" w:cs="Arial"/>
-          <w:lang w:val="en-US"/>
-        </w:rPr>
-        <w:t xml:space="preserve"> (</w:t>
-      </w:r>
-      <w:r>
-        <w:rPr>
-          <w:rFonts w:ascii="Arial" w:hAnsi="Arial" w:cs="Arial"/>
-          <w:lang w:val="en-US"/>
-        </w:rPr>
-        <w:t xml:space="preserve">latest versions are hosted on </w:t>
-      </w:r>
-      <w:r>
-        <w:fldChar w:fldCharType="begin"/>
-      </w:r>
-      <w:r>
-        <w:rPr>
-          <w:lang w:val="en-US"/>
-        </w:rPr>
-        <w:instrText xml:space="preserve"> HYPERLINK "https://bitbucket.org/jstegmaier/spotdetectionandcolocalizationgui/downloads/" </w:instrText>
-      </w:r>
-      <w:r>
-        <w:fldChar w:fldCharType="separate"/>
-      </w:r>
-      <w:r>
-        <w:rPr>
-          <w:rStyle w:val="Hyperlink"/>
-          <w:rFonts w:ascii="Arial" w:hAnsi="Arial" w:cs="Arial"/>
-          <w:lang w:val="en-US"/>
-        </w:rPr>
-        <w:t>https://bitbucket.org/jstegmaier/spotdetectionandcolocalizationgui/downloads/</w:t>
-      </w:r>
-      <w:r>
-        <w:rPr>
-          <w:rStyle w:val="Hyperlink"/>
-          <w:rFonts w:ascii="Arial" w:hAnsi="Arial" w:cs="Arial"/>
-          <w:lang w:val="en-US"/>
-        </w:rPr>
-        <w:fldChar w:fldCharType="end"/>
-      </w:r>
-      <w:r>
-        <w:rPr>
-          <w:rFonts w:ascii="Arial" w:hAnsi="Arial" w:cs="Arial"/>
-          <w:lang w:val="en-US"/>
-        </w:rPr>
-        <w:t>)</w:t>
-      </w:r>
-      <w:r>
-        <w:rPr>
-          <w:rFonts w:ascii="Arial" w:hAnsi="Arial" w:cs="Arial"/>
-          <w:lang w:val="en-US"/>
-        </w:rPr>
-        <w:t xml:space="preserve"> and extract the zip-archive to </w:t>
+        <w:t xml:space="preserve">Download the </w:t>
+      </w:r>
+      <w:r>
+        <w:rPr>
+          <w:rFonts w:ascii="Arial" w:hAnsi="Arial" w:cs="Arial"/>
+          <w:lang w:val="en-US"/>
+        </w:rPr>
+        <w:t xml:space="preserve">latest </w:t>
+      </w:r>
+      <w:r>
+        <w:rPr>
+          <w:rFonts w:ascii="Arial" w:hAnsi="Arial" w:cs="Arial"/>
+          <w:lang w:val="en-US"/>
+        </w:rPr>
+        <w:t>software package</w:t>
+      </w:r>
+      <w:r>
+        <w:rPr>
+          <w:rFonts w:ascii="Arial" w:hAnsi="Arial" w:cs="Arial"/>
+          <w:lang w:val="en-US"/>
+        </w:rPr>
+        <w:t xml:space="preserve"> </w:t>
+      </w:r>
+      <w:r>
+        <w:rPr>
+          <w:rFonts w:ascii="Arial" w:hAnsi="Arial" w:cs="Arial"/>
+          <w:lang w:val="en-US"/>
+        </w:rPr>
+        <w:t xml:space="preserve">and extract the zip-archive to </w:t>
       </w:r>
       <w:r>
         <w:rPr>
@@ -465,13 +439,16 @@
         </w:rPr>
         <w:t>. Note that the file path you extract the files to should not contain any spaces or special characters and you’ll need to have write permissions in order to temporarily store processed data.</w:t>
       </w:r>
-      <w:r>
-        <w:rPr>
-          <w:rFonts w:ascii="Arial" w:hAnsi="Arial" w:cs="Arial"/>
-          <w:lang w:val="en-US"/>
-        </w:rPr>
-        <w:br/>
-      </w:r>
+    </w:p>
+    <w:p>
+      <w:pPr>
+        <w:pStyle w:val="Listenabsatz"/>
+        <w:jc w:val="both"/>
+        <w:rPr>
+          <w:rFonts w:ascii="Arial" w:hAnsi="Arial" w:cs="Arial"/>
+          <w:lang w:val="en-US"/>
+        </w:rPr>
+      </w:pPr>
     </w:p>
     <w:p>
       <w:pPr>
@@ -560,14 +537,33 @@
         </w:rPr>
         <w:t>d</w:t>
       </w:r>
-      <w:bookmarkStart w:id="0" w:name="_GoBack"/>
-      <w:bookmarkEnd w:id="0"/>
-      <w:r>
-        <w:rPr>
-          <w:rFonts w:ascii="Arial" w:hAnsi="Arial" w:cs="Arial"/>
-          <w:lang w:val="en-US"/>
-        </w:rPr>
-        <w:t>, try changing the permissions to the extracted software folder, such that read/write/execute are enabled. This can be performed by navigating to the respective folder (called $DIR in the following command) using the Terminal application and by executing the following command “</w:t>
+      <w:r>
+        <w:rPr>
+          <w:rFonts w:ascii="Arial" w:hAnsi="Arial" w:cs="Arial"/>
+          <w:lang w:val="en-US"/>
+        </w:rPr>
+        <w:t xml:space="preserve"> errors</w:t>
+      </w:r>
+      <w:r>
+        <w:rPr>
+          <w:rFonts w:ascii="Arial" w:hAnsi="Arial" w:cs="Arial"/>
+          <w:lang w:val="en-US"/>
+        </w:rPr>
+        <w:t xml:space="preserve">, try changing the permissions to the extracted software folder, such that read/write/execute are enabled. </w:t>
+      </w:r>
+      <w:r>
+        <w:rPr>
+          <w:rFonts w:ascii="Arial" w:hAnsi="Arial" w:cs="Arial"/>
+          <w:lang w:val="en-US"/>
+        </w:rPr>
+        <w:t>On Unix-based systems t</w:t>
+      </w:r>
+      <w:r>
+        <w:rPr>
+          <w:rFonts w:ascii="Arial" w:hAnsi="Arial" w:cs="Arial"/>
+          <w:lang w:val="en-US"/>
+        </w:rPr>
+        <w:t>his can be performed by navigating to the respective folder (called $DIR in the following command) using the Terminal application and by executing the following command “</w:t>
       </w:r>
       <w:proofErr w:type="spellStart"/>
       <w:r>

</xml_diff>